<commit_message>
implements svm on data
</commit_message>
<xml_diff>
--- a/statistics.docx
+++ b/statistics.docx
@@ -21,14 +21,13 @@
       <w:r>
         <w:t xml:space="preserve">Coefficients: </w:t>
       </w:r>
-      <w:r>
-        <w:t>[ -1.08077479e-07   2.65085446e-05  -</w:t>
-      </w:r>
-      <w:r>
-        <w:t xml:space="preserve">8.72124124e-10   6.50959233e-07 </w:t>
-      </w:r>
-      <w:r>
-        <w:t>-2.33324985e-04]</w:t>
+      <w:proofErr w:type="gramStart"/>
+      <w:r>
+        <w:t>[ -</w:t>
+      </w:r>
+      <w:proofErr w:type="gramEnd"/>
+      <w:r>
+        <w:t>1.08077479e-07   2.65085446e-05  -8.72124124e-10   6.50959233e-07 -2.33324985e-04]</w:t>
       </w:r>
     </w:p>
     <w:p>
@@ -64,10 +63,15 @@
     </w:p>
     <w:p>
       <w:r>
-        <w:t xml:space="preserve">Huber coefficients:  [ </w:t>
-      </w:r>
-      <w:r>
-        <w:t>7.60688999e-12   5.93235380e-13   9.93338859e-10   7.98625362e-13</w:t>
+        <w:t xml:space="preserve">Huber coefficients:  </w:t>
+      </w:r>
+      <w:proofErr w:type="gramStart"/>
+      <w:r>
+        <w:t>[ 7.60688999e</w:t>
+      </w:r>
+      <w:proofErr w:type="gramEnd"/>
+      <w:r>
+        <w:t>-12   5.93235380e-13   9.93338859e-10   7.98625362e-13</w:t>
       </w:r>
     </w:p>
     <w:p>
@@ -134,8 +138,13 @@
       <w:r>
         <w:t xml:space="preserve">Coefficients: </w:t>
       </w:r>
-      <w:r>
-        <w:t>[  5.78095079e-08   0.00000000e+00  -</w:t>
+      <w:proofErr w:type="gramStart"/>
+      <w:r>
+        <w:t>[  5.78095079e</w:t>
+      </w:r>
+      <w:proofErr w:type="gramEnd"/>
+      <w:r>
+        <w:t>-08   0.00000000e+00  -</w:t>
       </w:r>
       <w:r>
         <w:t xml:space="preserve">6.66919151e-10   0.00000000e+00 </w:t>
@@ -165,8 +174,13 @@
         <w:lastRenderedPageBreak/>
         <w:t xml:space="preserve">Coefficients: </w:t>
       </w:r>
-      <w:r>
-        <w:t>[  8.66518676e-08   0.00000000e+00  -</w:t>
+      <w:proofErr w:type="gramStart"/>
+      <w:r>
+        <w:t>[  8.66518676e</w:t>
+      </w:r>
+      <w:proofErr w:type="gramEnd"/>
+      <w:r>
+        <w:t>-08   0.00000000e+00  -</w:t>
       </w:r>
       <w:r>
         <w:t xml:space="preserve">5.82401268e-10   0.00000000e+00 </w:t>
@@ -189,66 +203,117 @@
     <w:p>
       <w:r>
         <w:t>Ridge Regression with 3-fold Cross-validation</w:t>
+      </w:r>
+    </w:p>
+    <w:p>
+      <w:r>
+        <w:t>TRAIN STATISTICS</w:t>
+      </w:r>
+    </w:p>
+    <w:p>
+      <w:r>
+        <w:t xml:space="preserve">Coefficients: </w:t>
+      </w:r>
+      <w:proofErr w:type="gramStart"/>
+      <w:r>
+        <w:t>[  6.64606137e</w:t>
+      </w:r>
+      <w:proofErr w:type="gramEnd"/>
+      <w:r>
+        <w:t>-08   1.08176398e-04   3.38084653e-10   3.66845035e-06</w:t>
+      </w:r>
+    </w:p>
+    <w:p>
+      <w:r>
+        <w:t>-7.73313163e-05]</w:t>
+      </w:r>
+    </w:p>
+    <w:p>
+      <w:r>
+        <w:t>R2 score: 1.49640024261e-06</w:t>
+      </w:r>
+    </w:p>
+    <w:p>
+      <w:r>
+        <w:t>Mean square error for model: 0.000379281385509</w:t>
+      </w:r>
+    </w:p>
+    <w:p/>
+    <w:p>
+      <w:r>
+        <w:t>TEST STATISTICS</w:t>
+      </w:r>
+    </w:p>
+    <w:p>
+      <w:r>
+        <w:t xml:space="preserve">Coefficients: </w:t>
+      </w:r>
+      <w:proofErr w:type="gramStart"/>
+      <w:r>
+        <w:t>[  7.02185692e</w:t>
+      </w:r>
+      <w:proofErr w:type="gramEnd"/>
+      <w:r>
+        <w:t>-08   1.07375357e-04   3.40018010e-10   3.67298574e-06</w:t>
+      </w:r>
+    </w:p>
+    <w:p>
+      <w:r>
+        <w:t>-7.64411545e-05]</w:t>
+      </w:r>
+    </w:p>
+    <w:p>
+      <w:r>
+        <w:t>R2 score: -0.0081151195638</w:t>
+      </w:r>
+    </w:p>
+    <w:p>
+      <w:r>
+        <w:t>Mean square error for model: 0.000360869224779</w:t>
+      </w:r>
+    </w:p>
+    <w:p/>
+    <w:p>
+      <w:r>
+        <w:t>SVM, linear kernel, L2:</w:t>
+      </w:r>
+    </w:p>
+    <w:p>
+      <w:r>
+        <w:t>SVM score:  0.532798262024</w:t>
+      </w:r>
+    </w:p>
+    <w:p>
+      <w:r>
+        <w:t>Training Statistics:</w:t>
+      </w:r>
+    </w:p>
+    <w:p>
+      <w:r>
+        <w:t>R2 score: -0.876828373414</w:t>
+      </w:r>
+    </w:p>
+    <w:p>
+      <w:r>
+        <w:t>Mean square error for model: 0.467201737976</w:t>
+      </w:r>
+    </w:p>
+    <w:p>
+      <w:r>
+        <w:t>Testing Statistics:</w:t>
+      </w:r>
+    </w:p>
+    <w:p>
+      <w:r>
+        <w:t>R2 score: -1.04036121509</w:t>
+      </w:r>
+    </w:p>
+    <w:p>
+      <w:r>
+        <w:t>Mean square error for model: 0.509931918302</w:t>
       </w:r>
       <w:bookmarkStart w:id="0" w:name="_GoBack"/>
       <w:bookmarkEnd w:id="0"/>
-    </w:p>
-    <w:p>
-      <w:r>
-        <w:t>TRAIN STATISTICS</w:t>
-      </w:r>
-    </w:p>
-    <w:p>
-      <w:r>
-        <w:t xml:space="preserve">Coefficients: </w:t>
-      </w:r>
-      <w:r>
-        <w:t>[  6.64606137e-08   1.08176398e-04   3.38084653e-10   3.66845035e-06</w:t>
-      </w:r>
-    </w:p>
-    <w:p>
-      <w:r>
-        <w:t>-7.73313163e-05]</w:t>
-      </w:r>
-    </w:p>
-    <w:p>
-      <w:r>
-        <w:t>R2 score: 1.49640024261e-06</w:t>
-      </w:r>
-    </w:p>
-    <w:p>
-      <w:r>
-        <w:t>Mean square error for model: 0.000379281385509</w:t>
-      </w:r>
-    </w:p>
-    <w:p/>
-    <w:p>
-      <w:r>
-        <w:t>TEST STATISTICS</w:t>
-      </w:r>
-    </w:p>
-    <w:p>
-      <w:r>
-        <w:t xml:space="preserve">Coefficients: </w:t>
-      </w:r>
-      <w:r>
-        <w:t>[  7.02185692e-08   1.07375357e-04   3.40018010e-10   3.67298574e-06</w:t>
-      </w:r>
-    </w:p>
-    <w:p>
-      <w:r>
-        <w:t>-7.64411545e-05]</w:t>
-      </w:r>
-    </w:p>
-    <w:p>
-      <w:r>
-        <w:t>R2 score: -0.0081151195638</w:t>
-      </w:r>
-    </w:p>
-    <w:p>
-      <w:r>
-        <w:t>Mean square error for model: 0.000360869224779</w:t>
-      </w:r>
     </w:p>
     <w:sectPr>
       <w:pgSz w:w="12240" w:h="15840"/>

</xml_diff>